<commit_message>
Versao 0.2 - DEM
</commit_message>
<xml_diff>
--- a/023 - DEM.docx
+++ b/023 - DEM.docx
@@ -92,7 +92,7 @@
         <w:rPr>
           <w:sz w:val="28"/>
         </w:rPr>
-        <w:t>1</w:t>
+        <w:t>2</w:t>
       </w:r>
     </w:p>
     <w:p>
@@ -165,21 +165,7 @@
           <w:b w:val="0"/>
           <w:sz w:val="28"/>
         </w:rPr>
-        <w:t>Autor</w:t>
-      </w:r>
-      <w:r>
-        <w:rPr>
-          <w:b w:val="0"/>
-          <w:sz w:val="28"/>
-        </w:rPr>
-        <w:t>es</w:t>
-      </w:r>
-      <w:r>
-        <w:rPr>
-          <w:b w:val="0"/>
-          <w:sz w:val="28"/>
-        </w:rPr>
-        <w:t>:</w:t>
+        <w:t>Autores:</w:t>
       </w:r>
     </w:p>
     <w:p>
@@ -428,8 +414,6 @@
           <w:sz w:val="24"/>
         </w:rPr>
       </w:pPr>
-      <w:bookmarkStart w:id="0" w:name="_GoBack"/>
-      <w:bookmarkEnd w:id="0"/>
     </w:p>
     <w:p>
       <w:pPr>
@@ -881,6 +865,15 @@
                 <w:szCs w:val="20"/>
               </w:rPr>
             </w:pPr>
+            <w:r>
+              <w:rPr>
+                <w:rFonts w:asciiTheme="minorHAnsi" w:hAnsiTheme="minorHAnsi"/>
+                <w:b w:val="0"/>
+                <w:sz w:val="20"/>
+                <w:szCs w:val="20"/>
+              </w:rPr>
+              <w:t>0.2</w:t>
+            </w:r>
           </w:p>
         </w:tc>
         <w:tc>
@@ -910,6 +903,15 @@
                 <w:szCs w:val="20"/>
               </w:rPr>
             </w:pPr>
+            <w:r>
+              <w:rPr>
+                <w:rFonts w:asciiTheme="minorHAnsi" w:hAnsiTheme="minorHAnsi"/>
+                <w:b w:val="0"/>
+                <w:sz w:val="20"/>
+                <w:szCs w:val="20"/>
+              </w:rPr>
+              <w:t>14/12/2017</w:t>
+            </w:r>
           </w:p>
         </w:tc>
         <w:tc>
@@ -939,6 +941,15 @@
                 <w:szCs w:val="20"/>
               </w:rPr>
             </w:pPr>
+            <w:r>
+              <w:rPr>
+                <w:rFonts w:asciiTheme="minorHAnsi" w:hAnsiTheme="minorHAnsi"/>
+                <w:b w:val="0"/>
+                <w:sz w:val="20"/>
+                <w:szCs w:val="20"/>
+              </w:rPr>
+              <w:t>Claudio Pereira de Sousa Filho e Wanderson Inácio dos Santos</w:t>
+            </w:r>
           </w:p>
         </w:tc>
         <w:tc>
@@ -969,6 +980,17 @@
                 <w:szCs w:val="20"/>
               </w:rPr>
             </w:pPr>
+            <w:r>
+              <w:rPr>
+                <w:rFonts w:asciiTheme="minorHAnsi" w:hAnsiTheme="minorHAnsi"/>
+                <w:b w:val="0"/>
+                <w:sz w:val="20"/>
+                <w:szCs w:val="20"/>
+              </w:rPr>
+              <w:t>Adicionada mais duas mensagens.</w:t>
+            </w:r>
+            <w:bookmarkStart w:id="0" w:name="_GoBack"/>
+            <w:bookmarkEnd w:id="0"/>
           </w:p>
         </w:tc>
       </w:tr>
@@ -1508,15 +1530,7 @@
                 <w:sz w:val="20"/>
                 <w:szCs w:val="20"/>
               </w:rPr>
-              <w:t>Sua monitoria foi a</w:t>
-            </w:r>
-            <w:r>
-              <w:rPr>
-                <w:b w:val="0"/>
-                <w:sz w:val="20"/>
-                <w:szCs w:val="20"/>
-              </w:rPr>
-              <w:t>provada!</w:t>
+              <w:t>Sua monitoria foi aprovada!</w:t>
             </w:r>
           </w:p>
         </w:tc>
@@ -1781,15 +1795,7 @@
                 <w:sz w:val="20"/>
                 <w:szCs w:val="20"/>
               </w:rPr>
-              <w:t>MSG0</w:t>
-            </w:r>
-            <w:r>
-              <w:rPr>
-                <w:b w:val="0"/>
-                <w:sz w:val="20"/>
-                <w:szCs w:val="20"/>
-              </w:rPr>
-              <w:t>07</w:t>
+              <w:t>MSG007</w:t>
             </w:r>
           </w:p>
         </w:tc>
@@ -2939,6 +2945,208 @@
                 <w:szCs w:val="20"/>
               </w:rPr>
               <w:t>Publicação excluída com sucesso!</w:t>
+            </w:r>
+          </w:p>
+        </w:tc>
+        <w:tc>
+          <w:tcPr>
+            <w:tcW w:w="2590" w:type="dxa"/>
+            <w:tcBorders>
+              <w:top w:val="single" w:sz="4" w:space="0" w:color="000000"/>
+              <w:left w:val="single" w:sz="4" w:space="0" w:color="000000"/>
+              <w:bottom w:val="single" w:sz="4" w:space="0" w:color="000000"/>
+              <w:right w:val="single" w:sz="4" w:space="0" w:color="000000"/>
+            </w:tcBorders>
+            <w:vAlign w:val="center"/>
+          </w:tcPr>
+          <w:p>
+            <w:pPr>
+              <w:pStyle w:val="Tabela1"/>
+              <w:ind w:right="105"/>
+              <w:rPr>
+                <w:b w:val="0"/>
+                <w:sz w:val="20"/>
+                <w:szCs w:val="20"/>
+              </w:rPr>
+            </w:pPr>
+          </w:p>
+        </w:tc>
+      </w:tr>
+      <w:tr>
+        <w:tc>
+          <w:tcPr>
+            <w:tcW w:w="1584" w:type="dxa"/>
+            <w:tcBorders>
+              <w:top w:val="single" w:sz="4" w:space="0" w:color="000000"/>
+              <w:left w:val="single" w:sz="4" w:space="0" w:color="000000"/>
+              <w:bottom w:val="single" w:sz="4" w:space="0" w:color="000000"/>
+              <w:right w:val="single" w:sz="4" w:space="0" w:color="000000"/>
+            </w:tcBorders>
+            <w:tcMar>
+              <w:top w:w="0" w:type="dxa"/>
+              <w:left w:w="108" w:type="dxa"/>
+              <w:bottom w:w="0" w:type="dxa"/>
+              <w:right w:w="108" w:type="dxa"/>
+            </w:tcMar>
+            <w:vAlign w:val="center"/>
+          </w:tcPr>
+          <w:p>
+            <w:pPr>
+              <w:pStyle w:val="Tabela1"/>
+              <w:ind w:left="360" w:right="105"/>
+              <w:jc w:val="left"/>
+              <w:rPr>
+                <w:b w:val="0"/>
+                <w:sz w:val="20"/>
+                <w:szCs w:val="20"/>
+              </w:rPr>
+            </w:pPr>
+            <w:r>
+              <w:rPr>
+                <w:b w:val="0"/>
+                <w:sz w:val="20"/>
+                <w:szCs w:val="20"/>
+              </w:rPr>
+              <w:t>MSG019</w:t>
+            </w:r>
+          </w:p>
+        </w:tc>
+        <w:tc>
+          <w:tcPr>
+            <w:tcW w:w="6331" w:type="dxa"/>
+            <w:tcBorders>
+              <w:top w:val="single" w:sz="4" w:space="0" w:color="000000"/>
+              <w:left w:val="single" w:sz="4" w:space="0" w:color="000000"/>
+              <w:bottom w:val="single" w:sz="4" w:space="0" w:color="000000"/>
+              <w:right w:val="single" w:sz="4" w:space="0" w:color="000000"/>
+            </w:tcBorders>
+            <w:tcMar>
+              <w:top w:w="0" w:type="dxa"/>
+              <w:left w:w="108" w:type="dxa"/>
+              <w:bottom w:w="0" w:type="dxa"/>
+              <w:right w:w="108" w:type="dxa"/>
+            </w:tcMar>
+            <w:vAlign w:val="center"/>
+          </w:tcPr>
+          <w:p>
+            <w:pPr>
+              <w:pStyle w:val="Tabela1"/>
+              <w:ind w:right="105"/>
+              <w:jc w:val="left"/>
+              <w:rPr>
+                <w:b w:val="0"/>
+                <w:sz w:val="20"/>
+                <w:szCs w:val="20"/>
+              </w:rPr>
+            </w:pPr>
+            <w:r>
+              <w:rPr>
+                <w:b w:val="0"/>
+                <w:sz w:val="20"/>
+                <w:szCs w:val="20"/>
+              </w:rPr>
+              <w:t>Cadastro realizado com sucesso!</w:t>
+            </w:r>
+          </w:p>
+        </w:tc>
+        <w:tc>
+          <w:tcPr>
+            <w:tcW w:w="2590" w:type="dxa"/>
+            <w:tcBorders>
+              <w:top w:val="single" w:sz="4" w:space="0" w:color="000000"/>
+              <w:left w:val="single" w:sz="4" w:space="0" w:color="000000"/>
+              <w:bottom w:val="single" w:sz="4" w:space="0" w:color="000000"/>
+              <w:right w:val="single" w:sz="4" w:space="0" w:color="000000"/>
+            </w:tcBorders>
+            <w:vAlign w:val="center"/>
+          </w:tcPr>
+          <w:p>
+            <w:pPr>
+              <w:pStyle w:val="Tabela1"/>
+              <w:ind w:right="105"/>
+              <w:rPr>
+                <w:b w:val="0"/>
+                <w:sz w:val="20"/>
+                <w:szCs w:val="20"/>
+              </w:rPr>
+            </w:pPr>
+          </w:p>
+        </w:tc>
+      </w:tr>
+      <w:tr>
+        <w:tc>
+          <w:tcPr>
+            <w:tcW w:w="1584" w:type="dxa"/>
+            <w:tcBorders>
+              <w:top w:val="single" w:sz="4" w:space="0" w:color="000000"/>
+              <w:left w:val="single" w:sz="4" w:space="0" w:color="000000"/>
+              <w:bottom w:val="single" w:sz="4" w:space="0" w:color="000000"/>
+              <w:right w:val="single" w:sz="4" w:space="0" w:color="000000"/>
+            </w:tcBorders>
+            <w:tcMar>
+              <w:top w:w="0" w:type="dxa"/>
+              <w:left w:w="108" w:type="dxa"/>
+              <w:bottom w:w="0" w:type="dxa"/>
+              <w:right w:w="108" w:type="dxa"/>
+            </w:tcMar>
+            <w:vAlign w:val="center"/>
+          </w:tcPr>
+          <w:p>
+            <w:pPr>
+              <w:pStyle w:val="Tabela1"/>
+              <w:ind w:left="360" w:right="105"/>
+              <w:jc w:val="left"/>
+              <w:rPr>
+                <w:b w:val="0"/>
+                <w:sz w:val="20"/>
+                <w:szCs w:val="20"/>
+              </w:rPr>
+            </w:pPr>
+            <w:r>
+              <w:rPr>
+                <w:b w:val="0"/>
+                <w:sz w:val="20"/>
+                <w:szCs w:val="20"/>
+              </w:rPr>
+              <w:t>MSG020</w:t>
+            </w:r>
+          </w:p>
+        </w:tc>
+        <w:tc>
+          <w:tcPr>
+            <w:tcW w:w="6331" w:type="dxa"/>
+            <w:tcBorders>
+              <w:top w:val="single" w:sz="4" w:space="0" w:color="000000"/>
+              <w:left w:val="single" w:sz="4" w:space="0" w:color="000000"/>
+              <w:bottom w:val="single" w:sz="4" w:space="0" w:color="000000"/>
+              <w:right w:val="single" w:sz="4" w:space="0" w:color="000000"/>
+            </w:tcBorders>
+            <w:tcMar>
+              <w:top w:w="0" w:type="dxa"/>
+              <w:left w:w="108" w:type="dxa"/>
+              <w:bottom w:w="0" w:type="dxa"/>
+              <w:right w:w="108" w:type="dxa"/>
+            </w:tcMar>
+            <w:vAlign w:val="center"/>
+          </w:tcPr>
+          <w:p>
+            <w:pPr>
+              <w:pStyle w:val="Tabela1"/>
+              <w:ind w:right="105"/>
+              <w:jc w:val="left"/>
+              <w:rPr>
+                <w:b w:val="0"/>
+                <w:sz w:val="20"/>
+                <w:szCs w:val="20"/>
+              </w:rPr>
+            </w:pPr>
+            <w:r>
+              <w:rPr>
+                <w:b w:val="0"/>
+                <w:sz w:val="20"/>
+                <w:szCs w:val="20"/>
+              </w:rPr>
+              <w:t>Matricula não encontrada!</w:t>
             </w:r>
           </w:p>
         </w:tc>
@@ -4796,7 +5004,7 @@
 </file>
 
 <file path=customXml/itemProps2.xml><?xml version="1.0" encoding="utf-8"?>
-<ds:datastoreItem xmlns:ds="http://schemas.openxmlformats.org/officeDocument/2006/customXml" ds:itemID="{AF0DE349-3180-468F-BB21-FB215362027B}">
+<ds:datastoreItem xmlns:ds="http://schemas.openxmlformats.org/officeDocument/2006/customXml" ds:itemID="{0C2A2EC2-67D0-404F-91BD-4A0C9EB89BAC}">
   <ds:schemaRefs>
     <ds:schemaRef ds:uri="http://schemas.openxmlformats.org/officeDocument/2006/bibliography"/>
   </ds:schemaRefs>

</xml_diff>